<commit_message>
Add solutions for practice problems Week 2
</commit_message>
<xml_diff>
--- a/Week2_SLF4J_Logging_Framework/Handson1_Logging_Error_Messages_and_Warnings/Output.docx
+++ b/Week2_SLF4J_Logging_Framework/Handson1_Logging_Error_Messages_and_Warnings/Output.docx
@@ -4,9 +4,12 @@
   <w:body>
     <w:p>
       <w:r>
+        <w:rPr>
+          <w:noProof/>
+        </w:rPr>
         <w:drawing>
-          <wp:inline distT="0" distB="0" distL="0" distR="0" wp14:anchorId="3B91D417" wp14:editId="2B48BDE8">
-            <wp:extent cx="5731510" cy="1018540"/>
+          <wp:inline distT="0" distB="0" distL="0" distR="0" wp14:anchorId="3B91D417" wp14:editId="0168ADB6">
+            <wp:extent cx="6646265" cy="1181100"/>
             <wp:effectExtent l="0" t="0" r="2540" b="0"/>
             <wp:docPr id="1556633025" name="Picture 1"/>
             <wp:cNvGraphicFramePr>
@@ -28,7 +31,7 @@
                   <pic:spPr>
                     <a:xfrm>
                       <a:off x="0" y="0"/>
-                      <a:ext cx="5731510" cy="1018540"/>
+                      <a:ext cx="6713475" cy="1193044"/>
                     </a:xfrm>
                     <a:prstGeom prst="rect">
                       <a:avLst/>
@@ -43,7 +46,7 @@
     </w:p>
     <w:sectPr>
       <w:pgSz w:w="11906" w:h="16838"/>
-      <w:pgMar w:top="1440" w:right="1440" w:bottom="1440" w:left="1440" w:header="708" w:footer="708" w:gutter="0"/>
+      <w:pgMar w:top="720" w:right="720" w:bottom="720" w:left="720" w:header="708" w:footer="708" w:gutter="0"/>
       <w:cols w:space="708"/>
       <w:docGrid w:linePitch="360"/>
     </w:sectPr>

</xml_diff>